<commit_message>
Updated the document with licensing section.
</commit_message>
<xml_diff>
--- a/Plist Navigator/TBRT Plist Navigator Research Report V5 Comments.docx
+++ b/Plist Navigator/TBRT Plist Navigator Research Report V5 Comments.docx
@@ -4347,7 +4347,31 @@
           <w:sz w:val="24"/>
           <w:szCs w:val="24"/>
         </w:rPr>
-        <w:t xml:space="preserve">  The code we published itself is open source and free.  Beyond that we leave the usage licensing responsibility to the end user as we are not legal experts in software licensing.</w:t>
+        <w:t xml:space="preserve">  </w:t>
+      </w:r>
+      <w:r>
+        <w:rPr>
+          <w:rFonts w:ascii="Arial" w:hAnsi="Arial" w:cs="Arial"/>
+          <w:sz w:val="24"/>
+          <w:szCs w:val="24"/>
+        </w:rPr>
+        <w:t xml:space="preserve">This project was implemented as NYU-POLY CS6963 course work for academic purposes.  </w:t>
+      </w:r>
+      <w:r>
+        <w:rPr>
+          <w:rFonts w:ascii="Arial" w:hAnsi="Arial" w:cs="Arial"/>
+          <w:sz w:val="24"/>
+          <w:szCs w:val="24"/>
+        </w:rPr>
+        <w:t>The code we published itself is open source and free.  Beyond that we leave the usage licensing responsibility to the end user as we are not legal experts in software licensing.</w:t>
+      </w:r>
+      <w:r>
+        <w:rPr>
+          <w:rFonts w:ascii="Arial" w:hAnsi="Arial" w:cs="Arial"/>
+          <w:sz w:val="24"/>
+          <w:szCs w:val="24"/>
+        </w:rPr>
+        <w:t xml:space="preserve">  </w:t>
       </w:r>
     </w:p>
     <w:p>

</xml_diff>